<commit_message>
file downloading & processes start
</commit_message>
<xml_diff>
--- a/edits.docx
+++ b/edits.docx
@@ -456,7 +456,7 @@
       <w:r>
         <w:rPr>
           <w:rFonts w:ascii="Times New Roman" w:hAnsi="Times New Roman" w:cs="Times New Roman" w:eastAsia="Times New Roman"/>
-          <w:color w:val="FF8000"/>
+          <w:color w:val="auto"/>
           <w:spacing w:val="0"/>
           <w:position w:val="0"/>
           <w:sz w:val="24"/>
@@ -770,7 +770,7 @@
       <w:r>
         <w:rPr>
           <w:rFonts w:ascii="Times New Roman" w:hAnsi="Times New Roman" w:cs="Times New Roman" w:eastAsia="Times New Roman"/>
-          <w:color w:val="FF8000"/>
+          <w:color w:val="800000"/>
           <w:spacing w:val="0"/>
           <w:position w:val="0"/>
           <w:sz w:val="24"/>
@@ -782,7 +782,7 @@
       <w:r>
         <w:rPr>
           <w:rFonts w:ascii="Times New Roman" w:hAnsi="Times New Roman" w:cs="Times New Roman" w:eastAsia="Times New Roman"/>
-          <w:color w:val="FF8000"/>
+          <w:color w:val="800000"/>
           <w:spacing w:val="0"/>
           <w:position w:val="0"/>
           <w:sz w:val="24"/>
@@ -794,7 +794,7 @@
       <w:r>
         <w:rPr>
           <w:rFonts w:ascii="Times New Roman" w:hAnsi="Times New Roman" w:cs="Times New Roman" w:eastAsia="Times New Roman"/>
-          <w:color w:val="FF8000"/>
+          <w:color w:val="800000"/>
           <w:spacing w:val="0"/>
           <w:position w:val="0"/>
           <w:sz w:val="24"/>
@@ -806,7 +806,7 @@
       <w:r>
         <w:rPr>
           <w:rFonts w:ascii="Times New Roman" w:hAnsi="Times New Roman" w:cs="Times New Roman" w:eastAsia="Times New Roman"/>
-          <w:color w:val="FF8000"/>
+          <w:color w:val="800000"/>
           <w:spacing w:val="0"/>
           <w:position w:val="0"/>
           <w:sz w:val="24"/>
@@ -976,18 +976,18 @@
         <w:jc w:val="both"/>
         <w:rPr>
           <w:rFonts w:ascii="Times New Roman" w:hAnsi="Times New Roman" w:cs="Times New Roman" w:eastAsia="Times New Roman"/>
-          <w:color w:val="FF8000"/>
-          <w:spacing w:val="0"/>
-          <w:position w:val="0"/>
-          <w:sz w:val="24"/>
-          <w:u w:val="single"/>
-          <w:shd w:fill="auto" w:val="clear"/>
-        </w:rPr>
-      </w:pPr>
-      <w:r>
-        <w:rPr>
-          <w:rFonts w:ascii="Times New Roman" w:hAnsi="Times New Roman" w:cs="Times New Roman" w:eastAsia="Times New Roman"/>
-          <w:color w:val="FF8000"/>
+          <w:color w:val="auto"/>
+          <w:spacing w:val="0"/>
+          <w:position w:val="0"/>
+          <w:sz w:val="24"/>
+          <w:u w:val="single"/>
+          <w:shd w:fill="auto" w:val="clear"/>
+        </w:rPr>
+      </w:pPr>
+      <w:r>
+        <w:rPr>
+          <w:rFonts w:ascii="Times New Roman" w:hAnsi="Times New Roman" w:cs="Times New Roman" w:eastAsia="Times New Roman"/>
+          <w:color w:val="auto"/>
           <w:spacing w:val="0"/>
           <w:position w:val="0"/>
           <w:sz w:val="24"/>
@@ -1140,8 +1140,8 @@
         </w:rPr>
       </w:pPr>
       <w:r>
-        <w:object w:dxaOrig="8868" w:dyaOrig="607">
-          <v:rect xmlns:o="urn:schemas-microsoft-com:office:office" xmlns:v="urn:schemas-microsoft-com:vml" id="rectole0000000000" style="width:443.400000pt;height:30.350000pt" o:preferrelative="t" o:ole="">
+        <w:object w:dxaOrig="9070" w:dyaOrig="607">
+          <v:rect xmlns:o="urn:schemas-microsoft-com:office:office" xmlns:v="urn:schemas-microsoft-com:vml" id="rectole0000000000" style="width:453.500000pt;height:30.350000pt" o:preferrelative="t" o:ole="">
             <o:lock v:ext="edit"/>
             <v:imagedata xmlns:r="http://schemas.openxmlformats.org/officeDocument/2006/relationships" r:id="docRId1" o:title=""/>
           </v:rect>
@@ -2110,8 +2110,8 @@
         </w:rPr>
       </w:pPr>
       <w:r>
-        <w:object w:dxaOrig="3340" w:dyaOrig="5547">
-          <v:rect xmlns:o="urn:schemas-microsoft-com:office:office" xmlns:v="urn:schemas-microsoft-com:vml" id="rectole0000000001" style="width:167.000000pt;height:277.350000pt" o:preferrelative="t" o:ole="">
+        <w:object w:dxaOrig="3421" w:dyaOrig="5669">
+          <v:rect xmlns:o="urn:schemas-microsoft-com:office:office" xmlns:v="urn:schemas-microsoft-com:vml" id="rectole0000000001" style="width:171.050000pt;height:283.450000pt" o:preferrelative="t" o:ole="">
             <o:lock v:ext="edit"/>
             <v:imagedata xmlns:r="http://schemas.openxmlformats.org/officeDocument/2006/relationships" r:id="docRId3" o:title=""/>
           </v:rect>

</xml_diff>